<commit_message>
reformulation et maj de la fiche de synthese
</commit_message>
<xml_diff>
--- a/Cercle mathematique -fiche synthese.docx
+++ b/Cercle mathematique -fiche synthese.docx
@@ -636,6 +636,37 @@
               </w:rPr>
               <w:t>Tatiana Beliaeva</w:t>
             </w:r>
+            <w:r>
+              <w:rPr>
+                <w:rFonts w:asciiTheme="minorHAnsi" w:hAnsiTheme="minorHAnsi"/>
+                <w:color w:val="1F497D" w:themeColor="text2"/>
+                <w:sz w:val="24"/>
+                <w:szCs w:val="24"/>
+              </w:rPr>
+              <w:t xml:space="preserve"> (MCF, Université de Strasbourg, ESPE/IRMA)</w:t>
+            </w:r>
+          </w:p>
+          <w:p>
+            <w:pPr>
+              <w:pStyle w:val="Contenudetableau"/>
+              <w:snapToGrid w:val="0"/>
+              <w:jc w:val="both"/>
+              <w:rPr>
+                <w:rFonts w:asciiTheme="minorHAnsi" w:hAnsiTheme="minorHAnsi"/>
+                <w:color w:val="1F497D" w:themeColor="text2"/>
+                <w:sz w:val="24"/>
+                <w:szCs w:val="24"/>
+              </w:rPr>
+            </w:pPr>
+            <w:r>
+              <w:rPr>
+                <w:rFonts w:asciiTheme="minorHAnsi" w:hAnsiTheme="minorHAnsi"/>
+                <w:color w:val="1F497D" w:themeColor="text2"/>
+                <w:sz w:val="24"/>
+                <w:szCs w:val="24"/>
+              </w:rPr>
+              <w:t>Alix Deleporte (doctorant, Université de Strasbourg, IRMA)</w:t>
+            </w:r>
           </w:p>
         </w:tc>
       </w:tr>
@@ -1833,8 +1864,6 @@
               </w:rPr>
               <w:t>4300</w:t>
             </w:r>
-            <w:bookmarkStart w:id="0" w:name="_GoBack"/>
-            <w:bookmarkEnd w:id="0"/>
           </w:p>
         </w:tc>
       </w:tr>
@@ -2312,7 +2341,49 @@
                 <w:szCs w:val="24"/>
                 <w:lang w:eastAsia="en-US" w:bidi="en-US"/>
               </w:rPr>
-              <w:t xml:space="preserve"> Non, car je ne connais pas une façon fiable de le faire.</w:t>
+              <w:t xml:space="preserve"> Non, car </w:t>
+            </w:r>
+            <w:r>
+              <w:rPr>
+                <w:rFonts w:asciiTheme="minorHAnsi" w:hAnsiTheme="minorHAnsi" w:cs="Arial"/>
+                <w:color w:val="1F497D" w:themeColor="text2"/>
+                <w:sz w:val="24"/>
+                <w:szCs w:val="24"/>
+                <w:lang w:eastAsia="en-US" w:bidi="en-US"/>
+              </w:rPr>
+              <w:t>nous ne connaissons</w:t>
+            </w:r>
+            <w:r>
+              <w:rPr>
+                <w:rFonts w:asciiTheme="minorHAnsi" w:hAnsiTheme="minorHAnsi" w:cs="Arial"/>
+                <w:color w:val="1F497D" w:themeColor="text2"/>
+                <w:sz w:val="24"/>
+                <w:szCs w:val="24"/>
+                <w:lang w:eastAsia="en-US" w:bidi="en-US"/>
+              </w:rPr>
+              <w:t xml:space="preserve"> pas une façon fiable de le faire.</w:t>
+            </w:r>
+            <w:r>
+              <w:rPr>
+                <w:rFonts w:asciiTheme="minorHAnsi" w:hAnsiTheme="minorHAnsi" w:cs="Arial"/>
+                <w:color w:val="1F497D" w:themeColor="text2"/>
+                <w:sz w:val="24"/>
+                <w:szCs w:val="24"/>
+                <w:lang w:eastAsia="en-US" w:bidi="en-US"/>
+              </w:rPr>
+              <w:t xml:space="preserve"> Mais nous serions intéressés si un tel moyen est proposé.</w:t>
+            </w:r>
+            <w:bookmarkStart w:id="0" w:name="_GoBack"/>
+            <w:bookmarkEnd w:id="0"/>
+            <w:r>
+              <w:rPr>
+                <w:rFonts w:asciiTheme="minorHAnsi" w:hAnsiTheme="minorHAnsi" w:cs="Arial"/>
+                <w:color w:val="1F497D" w:themeColor="text2"/>
+                <w:sz w:val="24"/>
+                <w:szCs w:val="24"/>
+                <w:lang w:eastAsia="en-US" w:bidi="en-US"/>
+              </w:rPr>
+              <w:t xml:space="preserve">  </w:t>
             </w:r>
           </w:p>
           <w:p>

</xml_diff>